<commit_message>
Customer feedback in EinFrame
</commit_message>
<xml_diff>
--- a/Engineering/Requirements Development and Management/PRCD_REQDEV.docx
+++ b/Engineering/Requirements Development and Management/PRCD_REQDEV.docx
@@ -144,34 +144,21 @@
                     <w:rFonts w:asciiTheme="majorHAnsi" w:eastAsiaTheme="majorEastAsia" w:hAnsiTheme="majorHAnsi" w:cstheme="majorBidi"/>
                   </w:rPr>
                 </w:pPr>
-                <w:r>
-                  <w:fldChar w:fldCharType="begin"/>
-                </w:r>
-                <w:r>
-                  <w:instrText xml:space="preserve"> FILENAME   \* MERGEFORMAT </w:instrText>
-                </w:r>
-                <w:r>
-                  <w:fldChar w:fldCharType="separate"/>
-                </w:r>
-                <w:r>
-                  <w:rPr>
-                    <w:rFonts w:asciiTheme="majorHAnsi" w:eastAsiaTheme="majorEastAsia" w:hAnsiTheme="majorHAnsi" w:cstheme="majorBidi"/>
-                    <w:noProof/>
-                  </w:rPr>
-                  <w:t>PRCD_REQDEV</w:t>
-                </w:r>
-                <w:r>
-                  <w:rPr>
-                    <w:noProof/>
-                  </w:rPr>
-                  <w:t>.docx</w:t>
-                </w:r>
-                <w:r>
-                  <w:rPr>
-                    <w:noProof/>
-                  </w:rPr>
-                  <w:fldChar w:fldCharType="end"/>
-                </w:r>
+                <w:fldSimple w:instr=" FILENAME   \* MERGEFORMAT ">
+                  <w:r>
+                    <w:rPr>
+                      <w:rFonts w:asciiTheme="majorHAnsi" w:eastAsiaTheme="majorEastAsia" w:hAnsiTheme="majorHAnsi" w:cstheme="majorBidi"/>
+                      <w:noProof/>
+                    </w:rPr>
+                    <w:t>PRCD_REQDEV</w:t>
+                  </w:r>
+                  <w:r>
+                    <w:rPr>
+                      <w:noProof/>
+                    </w:rPr>
+                    <w:t>.docx</w:t>
+                  </w:r>
+                </w:fldSimple>
               </w:p>
             </w:tc>
           </w:tr>
@@ -281,7 +268,25 @@
                     <w:sz w:val="22"/>
                     <w:lang w:bidi="en-US"/>
                   </w:rPr>
-                  <w:t xml:space="preserve"> dissatisfied customer. Many of the defects found during system and acceptance testing originate from poor requirements analysis</w:t>
+                  <w:t xml:space="preserve"> </w:t>
+                </w:r>
+                <w:proofErr w:type="gramStart"/>
+                <w:r>
+                  <w:rPr>
+                    <w:rFonts w:ascii="Calibri" w:hAnsi="Calibri"/>
+                    <w:sz w:val="22"/>
+                    <w:lang w:bidi="en-US"/>
+                  </w:rPr>
+                  <w:t>dissatisfied</w:t>
+                </w:r>
+                <w:proofErr w:type="gramEnd"/>
+                <w:r>
+                  <w:rPr>
+                    <w:rFonts w:ascii="Calibri" w:hAnsi="Calibri"/>
+                    <w:sz w:val="22"/>
+                    <w:lang w:bidi="en-US"/>
+                  </w:rPr>
+                  <w:t xml:space="preserve"> customer. Many of the defects found during system and acceptance testing originate from poor requirements analysis</w:t>
                 </w:r>
                 <w:r>
                   <w:rPr>
@@ -1198,7 +1203,25 @@
           <w:sz w:val="22"/>
           <w:lang w:bidi="en-US"/>
         </w:rPr>
-        <w:t xml:space="preserve"> dissatisfied customer. Many of the defects found during system and acceptance testing originate from poor requirements analysis</w:t>
+        <w:t xml:space="preserve"> </w:t>
+      </w:r>
+      <w:proofErr w:type="gramStart"/>
+      <w:r>
+        <w:rPr>
+          <w:rFonts w:ascii="Calibri" w:hAnsi="Calibri"/>
+          <w:sz w:val="22"/>
+          <w:lang w:bidi="en-US"/>
+        </w:rPr>
+        <w:t>dissatisfied</w:t>
+      </w:r>
+      <w:proofErr w:type="gramEnd"/>
+      <w:r>
+        <w:rPr>
+          <w:rFonts w:ascii="Calibri" w:hAnsi="Calibri"/>
+          <w:sz w:val="22"/>
+          <w:lang w:bidi="en-US"/>
+        </w:rPr>
+        <w:t xml:space="preserve"> customer. Many of the defects found during system and acceptance testing originate from poor requirements analysis</w:t>
       </w:r>
       <w:r>
         <w:rPr>
@@ -1741,9 +1764,11 @@
             <w:tcW w:w="1096" w:type="dxa"/>
           </w:tcPr>
           <w:p>
+            <w:proofErr w:type="spellStart"/>
             <w:r>
               <w:t>Sr.No</w:t>
             </w:r>
+            <w:proofErr w:type="spellEnd"/>
           </w:p>
         </w:tc>
         <w:tc>
@@ -2078,7 +2103,15 @@
               <w:t>Capture Voice of Pro</w:t>
             </w:r>
             <w:r>
-              <w:t>duct ( VOP)/ Identify C</w:t>
+              <w:t xml:space="preserve">duct </w:t>
+            </w:r>
+            <w:proofErr w:type="gramStart"/>
+            <w:r>
+              <w:t>( VOP</w:t>
+            </w:r>
+            <w:proofErr w:type="gramEnd"/>
+            <w:r>
+              <w:t>)/ Identify C</w:t>
             </w:r>
             <w:r>
               <w:t>oncept of Operation (C</w:t>
@@ -2103,7 +2136,12 @@
               <w:cnfStyle w:val="000000100000" w:firstRow="0" w:lastRow="0" w:firstColumn="0" w:lastColumn="0" w:oddVBand="0" w:evenVBand="0" w:oddHBand="1" w:evenHBand="0" w:firstRowFirstColumn="0" w:firstRowLastColumn="0" w:lastRowFirstColumn="0" w:lastRowLastColumn="0"/>
             </w:pPr>
             <w:r>
-              <w:t>Perform what-if and scenario analysis on the VOC. Also Use the customer feedback captured using TMPL_CUSTFB for development of the requirements.</w:t>
+              <w:t xml:space="preserve">Perform what-if and scenario analysis on the VOC. Also Use the customer feedback captured </w:t>
+            </w:r>
+            <w:bookmarkStart w:id="7" w:name="_GoBack"/>
+            <w:bookmarkEnd w:id="7"/>
+            <w:r>
+              <w:t>for development of the requirements.</w:t>
             </w:r>
             <w:r>
               <w:t xml:space="preserve"> </w:t>
@@ -2250,8 +2288,6 @@
             <w:r>
               <w:t>s</w:t>
             </w:r>
-            <w:bookmarkStart w:id="7" w:name="_GoBack"/>
-            <w:bookmarkEnd w:id="7"/>
             <w:r>
               <w:t xml:space="preserve"> with Customer is scheduled using suitable communication means. </w:t>
             </w:r>
@@ -2261,10 +2297,18 @@
               <w:cnfStyle w:val="000000100000" w:firstRow="0" w:lastRow="0" w:firstColumn="0" w:lastColumn="0" w:oddVBand="0" w:evenVBand="0" w:oddHBand="1" w:evenHBand="0" w:firstRowFirstColumn="0" w:firstRowLastColumn="0" w:lastRowFirstColumn="0" w:lastRowLastColumn="0"/>
             </w:pPr>
             <w:r>
-              <w:t>Communication means can be like a face to face meeting, a telephone call, E-mail etc</w:t>
-            </w:r>
-            <w:r>
-              <w:t xml:space="preserve">.Record the communication </w:t>
+              <w:t xml:space="preserve">Communication means can be like a face to face meeting, a telephone call, E-mail </w:t>
+            </w:r>
+            <w:proofErr w:type="spellStart"/>
+            <w:r>
+              <w:t>etc</w:t>
+            </w:r>
+            <w:r>
+              <w:t>.Record</w:t>
+            </w:r>
+            <w:proofErr w:type="spellEnd"/>
+            <w:r>
+              <w:t xml:space="preserve"> the communication </w:t>
             </w:r>
             <w:r>
               <w:t>using “Minutes of Meeting”</w:t>
@@ -2292,6 +2336,7 @@
             <w:r>
               <w:t>“</w:t>
             </w:r>
+            <w:proofErr w:type="gramStart"/>
             <w:r>
               <w:t>Issue</w:t>
             </w:r>
@@ -2307,6 +2352,7 @@
             <w:r>
               <w:t>og</w:t>
             </w:r>
+            <w:proofErr w:type="gramEnd"/>
             <w:r>
               <w:t>”</w:t>
             </w:r>
@@ -2559,8 +2605,13 @@
                 <w:b/>
               </w:rPr>
             </w:pPr>
-            <w:r>
-              <w:t>Review  Functional Specifications using</w:t>
+            <w:proofErr w:type="gramStart"/>
+            <w:r>
+              <w:t>Review  Functional</w:t>
+            </w:r>
+            <w:proofErr w:type="gramEnd"/>
+            <w:r>
+              <w:t xml:space="preserve"> Specifications using</w:t>
             </w:r>
             <w:r>
               <w:t xml:space="preserve"> </w:t>
@@ -3014,7 +3065,15 @@
               <w:t xml:space="preserve">. Refer </w:t>
             </w:r>
             <w:r>
-              <w:t>“Instruction  for use”</w:t>
+              <w:t>“</w:t>
+            </w:r>
+            <w:proofErr w:type="gramStart"/>
+            <w:r>
+              <w:t>Instruction  for</w:t>
+            </w:r>
+            <w:proofErr w:type="gramEnd"/>
+            <w:r>
+              <w:t xml:space="preserve"> use”</w:t>
             </w:r>
             <w:r>
               <w:t xml:space="preserve"> in </w:t>
@@ -3202,6 +3261,7 @@
               </w:rPr>
               <w:t>Template</w:t>
             </w:r>
+            <w:proofErr w:type="gramStart"/>
             <w:r>
               <w:rPr>
                 <w:sz w:val="20"/>
@@ -3212,7 +3272,14 @@
               <w:rPr>
                 <w:sz w:val="20"/>
               </w:rPr>
-              <w:t>(TMPL_CHGREQ)</w:t>
+              <w:t>(</w:t>
+            </w:r>
+            <w:proofErr w:type="gramEnd"/>
+            <w:r>
+              <w:rPr>
+                <w:sz w:val="20"/>
+              </w:rPr>
+              <w:t>TMPL_CHGREQ)</w:t>
             </w:r>
             <w:r>
               <w:rPr>
@@ -3436,13 +3503,21 @@
               <w:t>equest with the customer</w:t>
             </w:r>
             <w:r>
-              <w:t xml:space="preserve"> and </w:t>
-            </w:r>
-            <w:r>
               <w:t xml:space="preserve"> </w:t>
             </w:r>
-            <w:r>
-              <w:t>inform him about the</w:t>
+            <w:proofErr w:type="gramStart"/>
+            <w:r>
+              <w:t xml:space="preserve">and </w:t>
+            </w:r>
+            <w:r>
+              <w:t xml:space="preserve"> </w:t>
+            </w:r>
+            <w:r>
+              <w:t>inform</w:t>
+            </w:r>
+            <w:proofErr w:type="gramEnd"/>
+            <w:r>
+              <w:t xml:space="preserve"> him about the</w:t>
             </w:r>
             <w:r>
               <w:t xml:space="preserve"> </w:t>
@@ -3531,8 +3606,13 @@
               <w:t xml:space="preserve"> </w:t>
             </w:r>
             <w:r>
-              <w:t>on the basis of reestimation</w:t>
-            </w:r>
+              <w:t xml:space="preserve">on the basis of </w:t>
+            </w:r>
+            <w:proofErr w:type="spellStart"/>
+            <w:r>
+              <w:t>reestimation</w:t>
+            </w:r>
+            <w:proofErr w:type="spellEnd"/>
             <w:r>
               <w:t xml:space="preserve"> </w:t>
             </w:r>
@@ -4195,7 +4275,15 @@
         </w:numPr>
       </w:pPr>
       <w:r>
-        <w:t>The impact of the requirement change on the project’s plan and work products is analysed based on the</w:t>
+        <w:t xml:space="preserve">The impact of the requirement change on the project’s plan and work products is </w:t>
+      </w:r>
+      <w:proofErr w:type="spellStart"/>
+      <w:r>
+        <w:t>analysed</w:t>
+      </w:r>
+      <w:proofErr w:type="spellEnd"/>
+      <w:r>
+        <w:t xml:space="preserve"> based on the</w:t>
       </w:r>
     </w:p>
     <w:p>
@@ -4435,45 +4523,22 @@
 <file path=word/header1.xml><?xml version="1.0" encoding="utf-8"?>
 <w:hdr xmlns:wpc="http://schemas.microsoft.com/office/word/2010/wordprocessingCanvas" xmlns:mc="http://schemas.openxmlformats.org/markup-compatibility/2006" xmlns:o="urn:schemas-microsoft-com:office:office" xmlns:r="http://schemas.openxmlformats.org/officeDocument/2006/relationships" xmlns:m="http://schemas.openxmlformats.org/officeDocument/2006/math" xmlns:v="urn:schemas-microsoft-com:vml" xmlns:wp14="http://schemas.microsoft.com/office/word/2010/wordprocessingDrawing" xmlns:wp="http://schemas.openxmlformats.org/drawingml/2006/wordprocessingDrawing" xmlns:w10="urn:schemas-microsoft-com:office:word" xmlns:w="http://schemas.openxmlformats.org/wordprocessingml/2006/main" xmlns:w14="http://schemas.microsoft.com/office/word/2010/wordml" xmlns:wpg="http://schemas.microsoft.com/office/word/2010/wordprocessingGroup" xmlns:wpi="http://schemas.microsoft.com/office/word/2010/wordprocessingInk" xmlns:wne="http://schemas.microsoft.com/office/word/2006/wordml" xmlns:wps="http://schemas.microsoft.com/office/word/2010/wordprocessingShape" mc:Ignorable="w14 wp14">
   <w:p>
-    <w:r>
-      <w:fldChar w:fldCharType="begin"/>
-    </w:r>
-    <w:r>
-      <w:instrText xml:space="preserve"> TITLE   \* MERGEFORMAT </w:instrText>
-    </w:r>
-    <w:r>
-      <w:fldChar w:fldCharType="separate"/>
-    </w:r>
-    <w:r>
-      <w:t>Requirements Development and Management Procedure</w:t>
-    </w:r>
-    <w:r>
-      <w:fldChar w:fldCharType="end"/>
-    </w:r>
+    <w:fldSimple w:instr=" TITLE   \* MERGEFORMAT ">
+      <w:r>
+        <w:t>Requirements Development and Management Procedure</w:t>
+      </w:r>
+    </w:fldSimple>
     <w:r>
       <w:br/>
     </w:r>
-    <w:r>
-      <w:fldChar w:fldCharType="begin"/>
-    </w:r>
-    <w:r>
-      <w:instrText xml:space="preserve"> FILENAME   \* MERGEFORMAT </w:instrText>
-    </w:r>
-    <w:r>
-      <w:fldChar w:fldCharType="separate"/>
-    </w:r>
-    <w:r>
-      <w:rPr>
-        <w:noProof/>
-      </w:rPr>
-      <w:t>PRCD_REQDEV.docx</w:t>
-    </w:r>
-    <w:r>
-      <w:rPr>
-        <w:noProof/>
-      </w:rPr>
-      <w:fldChar w:fldCharType="end"/>
-    </w:r>
+    <w:fldSimple w:instr=" FILENAME   \* MERGEFORMAT ">
+      <w:r>
+        <w:rPr>
+          <w:noProof/>
+        </w:rPr>
+        <w:t>PRCD_REQDEV.docx</w:t>
+      </w:r>
+    </w:fldSimple>
     <w:r>
       <w:t xml:space="preserve"> </w:t>
     </w:r>
@@ -10072,10 +10137,6 @@
 </file>
 
 <file path=customXml/item2.xml><?xml version="1.0" encoding="utf-8"?>
-<LongProperties xmlns="http://schemas.microsoft.com/office/2006/metadata/longProperties"/>
-</file>
-
-<file path=customXml/item3.xml><?xml version="1.0" encoding="utf-8"?>
 <?mso-contentType ?>
 <FormTemplates xmlns="http://schemas.microsoft.com/sharepoint/v3/contenttype/forms">
   <Display>DocumentLibraryForm</Display>
@@ -10084,13 +10145,11 @@
 </FormTemplates>
 </file>
 
-<file path=customXml/item4.xml><?xml version="1.0" encoding="utf-8"?>
-<p:properties xmlns:p="http://schemas.microsoft.com/office/2006/metadata/properties" xmlns:xsi="http://www.w3.org/2001/XMLSchema-instance">
-  <documentManagement/>
-</p:properties>
+<file path=customXml/item3.xml><?xml version="1.0" encoding="utf-8"?>
+<LongProperties xmlns="http://schemas.microsoft.com/office/2006/metadata/longProperties"/>
 </file>
 
-<file path=customXml/item5.xml><?xml version="1.0" encoding="utf-8"?>
+<file path=customXml/item4.xml><?xml version="1.0" encoding="utf-8"?>
 <ct:contentTypeSchema xmlns:ct="http://schemas.microsoft.com/office/2006/metadata/contentType" xmlns:ma="http://schemas.microsoft.com/office/2006/metadata/properties/metaAttributes" ct:_="" ma:_="" ma:contentTypeName="Document" ma:contentTypeID="0x01010005A068604E74C047BC66B3ED07869872" ma:contentTypeVersion="0" ma:contentTypeDescription="Create a new document." ma:contentTypeScope="" ma:versionID="7d65b694ac3f1c289d6201da35c196e2">
   <xsd:schema xmlns:xsd="http://www.w3.org/2001/XMLSchema" xmlns:p="http://schemas.microsoft.com/office/2006/metadata/properties" targetNamespace="http://schemas.microsoft.com/office/2006/metadata/properties" ma:root="true" ma:fieldsID="4aeb20c0e3442673af7ee10786458764">
     <xsd:element name="properties">
@@ -10139,6 +10198,12 @@
 </ct:contentTypeSchema>
 </file>
 
+<file path=customXml/item5.xml><?xml version="1.0" encoding="utf-8"?>
+<p:properties xmlns:p="http://schemas.microsoft.com/office/2006/metadata/properties" xmlns:xsi="http://www.w3.org/2001/XMLSchema-instance">
+  <documentManagement/>
+</p:properties>
+</file>
+
 <file path=customXml/item6.xml><?xml version="1.0" encoding="utf-8"?>
 <b:Sources xmlns:b="http://schemas.openxmlformats.org/officeDocument/2006/bibliography" xmlns="http://schemas.openxmlformats.org/officeDocument/2006/bibliography" SelectedStyle="\APA.XSL" StyleName="APA"/>
 </file>
@@ -10152,6 +10217,14 @@
 </file>
 
 <file path=customXml/itemProps2.xml><?xml version="1.0" encoding="utf-8"?>
+<ds:datastoreItem xmlns:ds="http://schemas.openxmlformats.org/officeDocument/2006/customXml" ds:itemID="{F17621D5-8118-4296-944B-367BCA2FC84A}">
+  <ds:schemaRefs>
+    <ds:schemaRef ds:uri="http://schemas.microsoft.com/sharepoint/v3/contenttype/forms"/>
+  </ds:schemaRefs>
+</ds:datastoreItem>
+</file>
+
+<file path=customXml/itemProps3.xml><?xml version="1.0" encoding="utf-8"?>
 <ds:datastoreItem xmlns:ds="http://schemas.openxmlformats.org/officeDocument/2006/customXml" ds:itemID="{C160D463-E0A4-43CC-B4FC-6A78BAE7598D}">
   <ds:schemaRefs>
     <ds:schemaRef ds:uri="http://schemas.microsoft.com/office/2006/metadata/longProperties"/>
@@ -10159,23 +10232,7 @@
 </ds:datastoreItem>
 </file>
 
-<file path=customXml/itemProps3.xml><?xml version="1.0" encoding="utf-8"?>
-<ds:datastoreItem xmlns:ds="http://schemas.openxmlformats.org/officeDocument/2006/customXml" ds:itemID="{F17621D5-8118-4296-944B-367BCA2FC84A}">
-  <ds:schemaRefs>
-    <ds:schemaRef ds:uri="http://schemas.microsoft.com/sharepoint/v3/contenttype/forms"/>
-  </ds:schemaRefs>
-</ds:datastoreItem>
-</file>
-
 <file path=customXml/itemProps4.xml><?xml version="1.0" encoding="utf-8"?>
-<ds:datastoreItem xmlns:ds="http://schemas.openxmlformats.org/officeDocument/2006/customXml" ds:itemID="{413EE0B9-61A1-4D97-84E8-9D6D67F97DB6}">
-  <ds:schemaRefs>
-    <ds:schemaRef ds:uri="http://schemas.microsoft.com/office/2006/metadata/properties"/>
-  </ds:schemaRefs>
-</ds:datastoreItem>
-</file>
-
-<file path=customXml/itemProps5.xml><?xml version="1.0" encoding="utf-8"?>
 <ds:datastoreItem xmlns:ds="http://schemas.openxmlformats.org/officeDocument/2006/customXml" ds:itemID="{389E66FB-1E8C-472C-8247-B4F8FD41EEDE}">
   <ds:schemaRefs>
     <ds:schemaRef ds:uri="http://schemas.microsoft.com/office/2006/metadata/contentType"/>
@@ -10190,8 +10247,16 @@
 </ds:datastoreItem>
 </file>
 
+<file path=customXml/itemProps5.xml><?xml version="1.0" encoding="utf-8"?>
+<ds:datastoreItem xmlns:ds="http://schemas.openxmlformats.org/officeDocument/2006/customXml" ds:itemID="{413EE0B9-61A1-4D97-84E8-9D6D67F97DB6}">
+  <ds:schemaRefs>
+    <ds:schemaRef ds:uri="http://schemas.microsoft.com/office/2006/metadata/properties"/>
+  </ds:schemaRefs>
+</ds:datastoreItem>
+</file>
+
 <file path=customXml/itemProps6.xml><?xml version="1.0" encoding="utf-8"?>
-<ds:datastoreItem xmlns:ds="http://schemas.openxmlformats.org/officeDocument/2006/customXml" ds:itemID="{404185E5-F540-45D6-97BF-6E46AA567C00}">
+<ds:datastoreItem xmlns:ds="http://schemas.openxmlformats.org/officeDocument/2006/customXml" ds:itemID="{9A1B0805-E4DC-4A92-AFA3-67DC6BB6CE0B}">
   <ds:schemaRefs>
     <ds:schemaRef ds:uri="http://schemas.openxmlformats.org/officeDocument/2006/bibliography"/>
   </ds:schemaRefs>

</xml_diff>